<commit_message>
Minor tweaks to syllabus, added links to logisim.
</commit_message>
<xml_diff>
--- a/COMP2270SyllabusLawrance.docx
+++ b/COMP2270SyllabusLawrance.docx
@@ -1532,8 +1532,6 @@
           <w:docGrid w:linePitch="299"/>
         </w:sectPr>
       </w:pPr>
-      <w:bookmarkStart w:id="16" w:name="_GoBack"/>
-      <w:bookmarkEnd w:id="16"/>
       <w:r>
         <w:rPr>
           <w:rFonts w:ascii="Arial" w:hAnsi="Arial" w:cs="Arial"/>
@@ -1662,67 +1660,25 @@
           <w:szCs w:val="20"/>
         </w:rPr>
         <w:lastRenderedPageBreak/>
-        <w:t>Patterson, David A. and Hennessy, John L</w:t>
-      </w:r>
-      <w:r>
-        <w:rPr>
-          <w:rFonts w:ascii="Arial" w:hAnsi="Arial" w:cs="Arial"/>
-          <w:sz w:val="20"/>
-          <w:szCs w:val="20"/>
-        </w:rPr>
-        <w:t xml:space="preserve">. </w:t>
-      </w:r>
-      <w:r>
-        <w:rPr>
-          <w:rFonts w:ascii="Arial" w:hAnsi="Arial" w:cs="Arial"/>
-          <w:i/>
-          <w:sz w:val="20"/>
-          <w:szCs w:val="20"/>
-        </w:rPr>
-        <w:t>Comp</w:t>
-      </w:r>
-      <w:r>
-        <w:rPr>
-          <w:rFonts w:ascii="Arial" w:hAnsi="Arial" w:cs="Arial"/>
-          <w:i/>
-          <w:sz w:val="20"/>
-          <w:szCs w:val="20"/>
-        </w:rPr>
-        <w:t>uter Organization</w:t>
-      </w:r>
-      <w:r>
-        <w:rPr>
-          <w:rFonts w:ascii="Arial" w:hAnsi="Arial" w:cs="Arial"/>
-          <w:i/>
-          <w:sz w:val="20"/>
-          <w:szCs w:val="20"/>
-        </w:rPr>
-        <w:t xml:space="preserve"> and Design, 4</w:t>
-      </w:r>
-      <w:r>
-        <w:rPr>
-          <w:rFonts w:ascii="Arial" w:hAnsi="Arial" w:cs="Arial"/>
-          <w:i/>
-          <w:sz w:val="20"/>
-          <w:szCs w:val="20"/>
-        </w:rPr>
-        <w:t>th Edition</w:t>
-      </w:r>
-      <w:r>
-        <w:rPr>
-          <w:rFonts w:ascii="Arial" w:hAnsi="Arial" w:cs="Arial"/>
-          <w:sz w:val="20"/>
-          <w:szCs w:val="20"/>
-        </w:rPr>
-        <w:t xml:space="preserve">, </w:t>
-      </w:r>
-      <w:r>
-        <w:rPr>
-          <w:rFonts w:ascii="Arial" w:hAnsi="Arial" w:cs="Arial"/>
-          <w:sz w:val="20"/>
-          <w:szCs w:val="20"/>
-        </w:rPr>
-        <w:t>Morgan Kauffman, 2011</w:t>
+        <w:t xml:space="preserve">Bryan, R. and </w:t>
+      </w:r>
+      <w:proofErr w:type="spellStart"/>
+      <w:r>
+        <w:rPr>
+          <w:rFonts w:ascii="Arial" w:hAnsi="Arial" w:cs="Arial"/>
+          <w:sz w:val="20"/>
+          <w:szCs w:val="20"/>
+        </w:rPr>
+        <w:t>O’Hallaron</w:t>
+      </w:r>
+      <w:proofErr w:type="spellEnd"/>
+      <w:r>
+        <w:rPr>
+          <w:rFonts w:ascii="Arial" w:hAnsi="Arial" w:cs="Arial"/>
+          <w:sz w:val="20"/>
+          <w:szCs w:val="20"/>
+        </w:rPr>
+        <w:t>, D</w:t>
       </w:r>
       <w:r>
         <w:rPr>
@@ -1731,6 +1687,14 @@
           <w:szCs w:val="20"/>
         </w:rPr>
         <w:t>.</w:t>
+      </w:r>
+      <w:r>
+        <w:rPr>
+          <w:rFonts w:ascii="Arial" w:hAnsi="Arial" w:cs="Arial"/>
+          <w:sz w:val="20"/>
+          <w:szCs w:val="20"/>
+        </w:rPr>
+        <w:t xml:space="preserve"> Computer Systems: A Programmer’s Perspective, Third Edition. Pearson. 2016.</w:t>
       </w:r>
       <w:r>
         <w:rPr>
@@ -2460,6 +2424,7 @@
           <w:szCs w:val="20"/>
         </w:rPr>
       </w:pPr>
+      <w:bookmarkStart w:id="16" w:name="_GoBack"/>
       <w:r>
         <w:rPr>
           <w:rFonts w:ascii="Arial" w:hAnsi="Arial" w:cs="Arial"/>
@@ -2469,6 +2434,7 @@
         <w:t>Develop a CPU.</w:t>
       </w:r>
     </w:p>
+    <w:bookmarkEnd w:id="16"/>
     <w:p>
       <w:pPr>
         <w:spacing w:after="0"/>
@@ -2730,10 +2696,10 @@
             <v:path o:extrusionok="f" gradientshapeok="t" o:connecttype="rect"/>
             <o:lock v:ext="edit" aspectratio="t"/>
           </v:shapetype>
-          <v:shape id="_x0000_i1025" type="#_x0000_t75" style="width:489pt;height:148.5pt" o:ole="">
+          <v:shape id="_x0000_i1025" type="#_x0000_t75" style="width:489.3pt;height:148.6pt" o:ole="">
             <v:imagedata r:id="rId12" o:title=""/>
           </v:shape>
-          <o:OLEObject Type="Embed" ProgID="Excel.Sheet.12" ShapeID="_x0000_i1025" DrawAspect="Content" ObjectID="_1502529500" r:id="rId13"/>
+          <o:OLEObject Type="Embed" ProgID="Excel.Sheet.12" ShapeID="_x0000_i1025" DrawAspect="Content" ObjectID="_1502618685" r:id="rId13"/>
         </w:object>
       </w:r>
     </w:p>
@@ -2743,10 +2709,26 @@
         <w:outlineLvl w:val="0"/>
       </w:pPr>
       <w:r>
-        <w:t>We will use Git with Gitla</w:t>
-      </w:r>
-      <w:r>
-        <w:t>b for obtaining and submitting assignments, tracking feedback and posting supplementary material.</w:t>
+        <w:t xml:space="preserve">We will use </w:t>
+      </w:r>
+      <w:proofErr w:type="spellStart"/>
+      <w:r>
+        <w:t>Git</w:t>
+      </w:r>
+      <w:proofErr w:type="spellEnd"/>
+      <w:r>
+        <w:t xml:space="preserve"> with </w:t>
+      </w:r>
+      <w:proofErr w:type="spellStart"/>
+      <w:r>
+        <w:t>Gitla</w:t>
+      </w:r>
+      <w:r>
+        <w:t>b</w:t>
+      </w:r>
+      <w:proofErr w:type="spellEnd"/>
+      <w:r>
+        <w:t xml:space="preserve"> for obtaining and submitting assignments, tracking feedback and posting supplementary material.</w:t>
       </w:r>
     </w:p>
     <w:p>
@@ -2758,7 +2740,15 @@
         </w:rPr>
       </w:pPr>
       <w:r>
-        <w:t>We will use Logisim to learn about circuit design.</w:t>
+        <w:t xml:space="preserve">We will use </w:t>
+      </w:r>
+      <w:proofErr w:type="spellStart"/>
+      <w:r>
+        <w:t>Logisim</w:t>
+      </w:r>
+      <w:proofErr w:type="spellEnd"/>
+      <w:r>
+        <w:t xml:space="preserve"> to learn about circuit design.</w:t>
       </w:r>
     </w:p>
     <w:p>
@@ -7603,6 +7593,7 @@
                 <w:szCs w:val="20"/>
               </w:rPr>
             </w:pPr>
+            <w:proofErr w:type="spellStart"/>
             <w:r>
               <w:rPr>
                 <w:rFonts w:ascii="Arial" w:hAnsi="Arial" w:cs="Arial"/>
@@ -7612,6 +7603,7 @@
               </w:rPr>
               <w:t>Input/Output</w:t>
             </w:r>
+            <w:proofErr w:type="spellEnd"/>
           </w:p>
         </w:tc>
         <w:tc>
@@ -10658,7 +10650,7 @@
 </file>
 
 <file path=customXml/itemProps1.xml><?xml version="1.0" encoding="utf-8"?>
-<ds:datastoreItem xmlns:ds="http://schemas.openxmlformats.org/officeDocument/2006/customXml" ds:itemID="{E61FCDA6-7656-4E08-B944-865B8D85AB2C}">
+<ds:datastoreItem xmlns:ds="http://schemas.openxmlformats.org/officeDocument/2006/customXml" ds:itemID="{19691E75-DD9D-4296-9C30-E8BF5AF711F1}">
   <ds:schemaRefs>
     <ds:schemaRef ds:uri="http://schemas.openxmlformats.org/officeDocument/2006/bibliography"/>
   </ds:schemaRefs>

</xml_diff>